<commit_message>
órai jegyzet ürlappak kapcsolatban
</commit_message>
<xml_diff>
--- a/urla_jegyzet.docx
+++ b/urla_jegyzet.docx
@@ -106,75 +106,188 @@
     <w:p/>
     <w:p/>
     <w:p>
-      <w:r>
+      <w:pPr>
+        <w:rPr>
+          <w:lang w:val="en-US"/>
+        </w:rPr>
+      </w:pPr>
+      <w:r>
+        <w:rPr>
+          <w:lang w:val="en-US"/>
+        </w:rPr>
         <w:t>&lt;div&gt;</w:t>
       </w:r>
     </w:p>
     <w:p>
-      <w:r>
+      <w:pPr>
+        <w:rPr>
+          <w:lang w:val="en-US"/>
+        </w:rPr>
+      </w:pPr>
+      <w:r>
+        <w:rPr>
+          <w:lang w:val="en-US"/>
+        </w:rPr>
         <w:tab/>
         <w:t>&lt;label</w:t>
       </w:r>
       <w:r>
-        <w:t xml:space="preserve"> for=”ugyanaz”&gt;NÉV&lt;label&gt;</w:t>
+        <w:rPr>
+          <w:lang w:val="en-US"/>
+        </w:rPr>
+        <w:t xml:space="preserve"> for</w:t>
+      </w:r>
+      <w:proofErr w:type="gramStart"/>
+      <w:r>
+        <w:rPr>
+          <w:lang w:val="en-US"/>
+        </w:rPr>
+        <w:t>=”ugyanaz</w:t>
+      </w:r>
+      <w:proofErr w:type="gramEnd"/>
+      <w:r>
+        <w:rPr>
+          <w:lang w:val="en-US"/>
+        </w:rPr>
+        <w:t>”&gt;NÉV&lt;label&gt;</w:t>
       </w:r>
     </w:p>
     <w:p>
-      <w:r>
-        <w:tab/>
-        <w:t>&lt;input  type=”text”</w:t>
+      <w:pPr>
+        <w:rPr>
+          <w:lang w:val="en-US"/>
+        </w:rPr>
+      </w:pPr>
+      <w:r>
+        <w:rPr>
+          <w:lang w:val="en-US"/>
+        </w:rPr>
+        <w:tab/>
+        <w:t>&lt;input type=”text”</w:t>
       </w:r>
     </w:p>
     <w:p>
-      <w:r>
-        <w:tab/>
-      </w:r>
-      <w:r>
-        <w:tab/>
-        <w:t>id=”ugyanaz”</w:t>
+      <w:pPr>
+        <w:rPr>
+          <w:lang w:val="en-US"/>
+        </w:rPr>
+      </w:pPr>
+      <w:r>
+        <w:rPr>
+          <w:lang w:val="en-US"/>
+        </w:rPr>
+        <w:tab/>
+      </w:r>
+      <w:r>
+        <w:rPr>
+          <w:lang w:val="en-US"/>
+        </w:rPr>
+        <w:tab/>
+        <w:t>id</w:t>
+      </w:r>
+      <w:proofErr w:type="gramStart"/>
+      <w:r>
+        <w:rPr>
+          <w:lang w:val="en-US"/>
+        </w:rPr>
+        <w:t>=”ugyanaz</w:t>
+      </w:r>
+      <w:proofErr w:type="gramEnd"/>
+      <w:r>
+        <w:rPr>
+          <w:lang w:val="en-US"/>
+        </w:rPr>
+        <w:t>”</w:t>
       </w:r>
     </w:p>
     <w:p>
-      <w:r>
-        <w:tab/>
-      </w:r>
-      <w:r>
-        <w:tab/>
-        <w:t>name=”</w:t>
-      </w:r>
-      <w:r>
-        <w:t xml:space="preserve"> </w:t>
-      </w:r>
-      <w:r>
+      <w:pPr>
+        <w:rPr>
+          <w:lang w:val="en-US"/>
+        </w:rPr>
+      </w:pPr>
+      <w:r>
+        <w:rPr>
+          <w:lang w:val="en-US"/>
+        </w:rPr>
+        <w:tab/>
+      </w:r>
+      <w:r>
+        <w:rPr>
+          <w:lang w:val="en-US"/>
+        </w:rPr>
+        <w:tab/>
+        <w:t xml:space="preserve">name=” </w:t>
+      </w:r>
+      <w:r>
+        <w:rPr>
+          <w:lang w:val="en-US"/>
+        </w:rPr>
         <w:t>ugyanaz</w:t>
       </w:r>
       <w:r>
+        <w:rPr>
+          <w:lang w:val="en-US"/>
+        </w:rPr>
         <w:t>”</w:t>
       </w:r>
     </w:p>
     <w:p>
-      <w:r>
-        <w:tab/>
-      </w:r>
-      <w:r>
+      <w:pPr>
+        <w:rPr>
+          <w:lang w:val="en-US"/>
+        </w:rPr>
+      </w:pPr>
+      <w:r>
+        <w:rPr>
+          <w:lang w:val="en-US"/>
+        </w:rPr>
+        <w:tab/>
+      </w:r>
+      <w:r>
+        <w:rPr>
+          <w:lang w:val="en-US"/>
+        </w:rPr>
         <w:tab/>
         <w:t>value=””</w:t>
       </w:r>
     </w:p>
     <w:p>
-      <w:r>
-        <w:tab/>
-      </w:r>
-      <w:r>
+      <w:pPr>
+        <w:rPr>
+          <w:lang w:val="en-US"/>
+        </w:rPr>
+      </w:pPr>
+      <w:r>
+        <w:rPr>
+          <w:lang w:val="en-US"/>
+        </w:rPr>
+        <w:tab/>
+      </w:r>
+      <w:r>
+        <w:rPr>
+          <w:lang w:val="en-US"/>
+        </w:rPr>
         <w:tab/>
         <w:t>placeholder=””</w:t>
       </w:r>
     </w:p>
     <w:p>
-      <w:r>
-        <w:tab/>
-      </w:r>
-      <w:r>
+      <w:pPr>
+        <w:rPr>
+          <w:lang w:val="en-US"/>
+        </w:rPr>
+      </w:pPr>
+      <w:r>
+        <w:rPr>
+          <w:lang w:val="en-US"/>
+        </w:rPr>
+        <w:tab/>
+      </w:r>
+      <w:r>
+        <w:rPr>
+          <w:lang w:val="en-US"/>
+        </w:rPr>
         <w:tab/>
         <w:t>pattern=””</w:t>
       </w:r>

</xml_diff>